<commit_message>
Added a lot of files - need to do a remove option
</commit_message>
<xml_diff>
--- a/Set Scripts/Outro.docx
+++ b/Set Scripts/Outro.docx
@@ -4,13 +4,13 @@
   <w:body>
     <w:p>
       <w:r>
-        <w:t xml:space="preserve">I hope you enjoyed uncovering those ten key facts with me today. If you're passionate about history, make sure to hit that subscribe button and never miss an episode of Figures in History, where we explore captivating stories of influential figures from the past. Don't forget to click the notification bell to stay up to date with our latest videos! We want to hear from you! Leave a comment below and let us know which historical figure you'd like to see in future episodes. Your suggestions matter, and together, we love exploring new avenues of history. Thank you all for joining us on this incredible journey. Remember, understanding the past shapes a brighter future. Keep exploring, learning, and being fascinated by the amazing figures that shaped our world. Subscribe to Figures in History for more captivating stories and don't forget to nominate your </w:t>
+        <w:t xml:space="preserve">Thank you for joining us on this incredible journey through </w:t>
       </w:r>
       <w:r>
-        <w:t>favourite</w:t>
+        <w:t>this figure’s</w:t>
       </w:r>
       <w:r>
-        <w:t xml:space="preserve"> historical figure in the comments below!</w:t>
+        <w:t xml:space="preserve"> fascinating life. If you're passionate about history, don't forget to subscribe to Figures in History for more captivating stories of influential figures from the past. Leave a comment below and let us know which historical figure you'd like to see in future episodes. Your suggestions matter, and together, we can continue exploring the amazing figures that shaped our world. Keep exploring, learning, and shaping a brighter future through understanding the past.</w:t>
       </w:r>
     </w:p>
     <w:sectPr>

</xml_diff>